<commit_message>
added concepts for 2 and 3. 1 finished (without citations)
</commit_message>
<xml_diff>
--- a/src/Doc/0.introduction.docx
+++ b/src/Doc/0.introduction.docx
@@ -1,6 +1,6 @@
 
 <file path=word/document.xml><?xml version="1.0" encoding="utf-8"?>
-<w:document xmlns:wpc="http://schemas.microsoft.com/office/word/2010/wordprocessingCanvas" xmlns:cx="http://schemas.microsoft.com/office/drawing/2014/chartex" xmlns:mc="http://schemas.openxmlformats.org/markup-compatibility/2006" xmlns:o="urn:schemas-microsoft-com:office:office" xmlns:r="http://schemas.openxmlformats.org/officeDocument/2006/relationships" xmlns:m="http://schemas.openxmlformats.org/officeDocument/2006/math" xmlns:v="urn:schemas-microsoft-com:vml" xmlns:wp14="http://schemas.microsoft.com/office/word/2010/wordprocessingDrawing" xmlns:wp="http://schemas.openxmlformats.org/drawingml/2006/wordprocessingDrawing" xmlns:w10="urn:schemas-microsoft-com:office:word" xmlns:w="http://schemas.openxmlformats.org/wordprocessingml/2006/main" xmlns:w14="http://schemas.microsoft.com/office/word/2010/wordml" xmlns:w15="http://schemas.microsoft.com/office/word/2012/wordml" xmlns:w16se="http://schemas.microsoft.com/office/word/2015/wordml/symex" xmlns:wpg="http://schemas.microsoft.com/office/word/2010/wordprocessingGroup" xmlns:wpi="http://schemas.microsoft.com/office/word/2010/wordprocessingInk" xmlns:wne="http://schemas.microsoft.com/office/word/2006/wordml" xmlns:wps="http://schemas.microsoft.com/office/word/2010/wordprocessingShape" mc:Ignorable="w14 w15 w16se wp14">
+<w:document xmlns:wpc="http://schemas.microsoft.com/office/word/2010/wordprocessingCanvas" xmlns:cx="http://schemas.microsoft.com/office/drawing/2014/chartex" xmlns:cx1="http://schemas.microsoft.com/office/drawing/2015/9/8/chartex" xmlns:mc="http://schemas.openxmlformats.org/markup-compatibility/2006" xmlns:o="urn:schemas-microsoft-com:office:office" xmlns:r="http://schemas.openxmlformats.org/officeDocument/2006/relationships" xmlns:m="http://schemas.openxmlformats.org/officeDocument/2006/math" xmlns:v="urn:schemas-microsoft-com:vml" xmlns:wp14="http://schemas.microsoft.com/office/word/2010/wordprocessingDrawing" xmlns:wp="http://schemas.openxmlformats.org/drawingml/2006/wordprocessingDrawing" xmlns:w10="urn:schemas-microsoft-com:office:word" xmlns:w="http://schemas.openxmlformats.org/wordprocessingml/2006/main" xmlns:w14="http://schemas.microsoft.com/office/word/2010/wordml" xmlns:w15="http://schemas.microsoft.com/office/word/2012/wordml" xmlns:w16se="http://schemas.microsoft.com/office/word/2015/wordml/symex" xmlns:wpg="http://schemas.microsoft.com/office/word/2010/wordprocessingGroup" xmlns:wpi="http://schemas.microsoft.com/office/word/2010/wordprocessingInk" xmlns:wne="http://schemas.microsoft.com/office/word/2006/wordml" xmlns:wps="http://schemas.microsoft.com/office/word/2010/wordprocessingShape" mc:Ignorable="w14 w15 w16se wp14">
   <w:body>
     <w:p>
       <w:pPr>
@@ -55,16 +55,25 @@
           <w:szCs w:val="28"/>
           <w:lang w:val="bg-BG"/>
         </w:rPr>
-        <w:t xml:space="preserve">Системите за контрол на достъп са </w:t>
-      </w:r>
-      <w:r>
-        <w:rPr>
-          <w:rFonts w:ascii="Times New Roman" w:hAnsi="Times New Roman" w:cs="Times New Roman"/>
-          <w:sz w:val="28"/>
-          <w:szCs w:val="28"/>
-          <w:lang w:val="bg-BG"/>
-        </w:rPr>
-        <w:t>неделима част от всяка сграда в днешно време. Те се делят на няколко категории според вида</w:t>
+        <w:t xml:space="preserve">Системите за контрол </w:t>
+      </w:r>
+      <w:r>
+        <w:rPr>
+          <w:rFonts w:ascii="Times New Roman" w:hAnsi="Times New Roman" w:cs="Times New Roman"/>
+          <w:sz w:val="28"/>
+          <w:szCs w:val="28"/>
+          <w:lang w:val="bg-BG"/>
+        </w:rPr>
+        <w:t>са неделима част от инфраструктурата на почти всяка бизнес сграда в днешно време</w:t>
+      </w:r>
+      <w:r>
+        <w:rPr>
+          <w:rFonts w:ascii="Times New Roman" w:hAnsi="Times New Roman" w:cs="Times New Roman"/>
+          <w:sz w:val="28"/>
+          <w:szCs w:val="28"/>
+          <w:lang w:val="bg-BG"/>
+        </w:rPr>
+        <w:t>. Те се делят на няколко категории според вида</w:t>
       </w:r>
       <w:r>
         <w:rPr>
@@ -161,10 +170,17 @@
           <w:rFonts w:ascii="Times New Roman" w:hAnsi="Times New Roman" w:cs="Times New Roman"/>
           <w:sz w:val="28"/>
           <w:szCs w:val="28"/>
-          <w:highlight w:val="yellow"/>
-          <w:lang w:val="bg-BG"/>
-        </w:rPr>
-        <w:t>‚интелигентни‘</w:t>
+        </w:rPr>
+        <w:t xml:space="preserve">IP </w:t>
+      </w:r>
+      <w:r>
+        <w:rPr>
+          <w:rFonts w:ascii="Times New Roman" w:hAnsi="Times New Roman" w:cs="Times New Roman"/>
+          <w:sz w:val="28"/>
+          <w:szCs w:val="28"/>
+          <w:lang w:val="bg-BG"/>
+        </w:rPr>
+        <w:t>базирани</w:t>
       </w:r>
       <w:r>
         <w:rPr>
@@ -235,89 +251,8 @@
           <w:rFonts w:ascii="Times New Roman" w:hAnsi="Times New Roman" w:cs="Times New Roman"/>
           <w:sz w:val="28"/>
           <w:szCs w:val="28"/>
-          <w:highlight w:val="yellow"/>
-          <w:lang w:val="bg-BG"/>
-        </w:rPr>
-        <w:t>‚интелигентна‘</w:t>
-      </w:r>
-      <w:r>
-        <w:rPr>
-          <w:rFonts w:ascii="Times New Roman" w:hAnsi="Times New Roman" w:cs="Times New Roman"/>
-          <w:sz w:val="28"/>
-          <w:szCs w:val="28"/>
-          <w:lang w:val="bg-BG"/>
-        </w:rPr>
-        <w:t xml:space="preserve"> </w:t>
-      </w:r>
-      <w:r>
-        <w:rPr>
-          <w:rFonts w:ascii="Times New Roman" w:hAnsi="Times New Roman" w:cs="Times New Roman"/>
-          <w:sz w:val="28"/>
-          <w:szCs w:val="28"/>
-        </w:rPr>
-        <w:t xml:space="preserve">end-to-end </w:t>
-      </w:r>
-      <w:r>
-        <w:rPr>
-          <w:rFonts w:ascii="Times New Roman" w:hAnsi="Times New Roman" w:cs="Times New Roman"/>
-          <w:sz w:val="28"/>
-          <w:szCs w:val="28"/>
-          <w:lang w:val="bg-BG"/>
-        </w:rPr>
-        <w:t xml:space="preserve">система за контрол на достъпа </w:t>
-      </w:r>
-      <w:r>
-        <w:rPr>
-          <w:rFonts w:ascii="Times New Roman" w:hAnsi="Times New Roman" w:cs="Times New Roman"/>
-          <w:sz w:val="28"/>
-          <w:szCs w:val="28"/>
-          <w:lang w:val="bg-BG"/>
-        </w:rPr>
-        <w:t xml:space="preserve">чрез </w:t>
-      </w:r>
-      <w:r>
-        <w:rPr>
-          <w:rFonts w:ascii="Times New Roman" w:hAnsi="Times New Roman" w:cs="Times New Roman"/>
-          <w:sz w:val="28"/>
-          <w:szCs w:val="28"/>
-        </w:rPr>
-        <w:t>RFID</w:t>
-      </w:r>
-      <w:r>
-        <w:rPr>
-          <w:rFonts w:ascii="Times New Roman" w:hAnsi="Times New Roman" w:cs="Times New Roman"/>
-          <w:sz w:val="28"/>
-          <w:szCs w:val="28"/>
-          <w:lang w:val="bg-BG"/>
-        </w:rPr>
-        <w:t xml:space="preserve"> базиран четец и</w:t>
-      </w:r>
-      <w:r>
-        <w:rPr>
-          <w:rFonts w:ascii="Times New Roman" w:hAnsi="Times New Roman" w:cs="Times New Roman"/>
-          <w:sz w:val="28"/>
-          <w:szCs w:val="28"/>
-          <w:lang w:val="bg-BG"/>
-        </w:rPr>
-        <w:t xml:space="preserve"> сървърна част </w:t>
-      </w:r>
-      <w:r>
-        <w:rPr>
-          <w:rFonts w:ascii="Times New Roman" w:hAnsi="Times New Roman" w:cs="Times New Roman"/>
-          <w:sz w:val="28"/>
-          <w:szCs w:val="28"/>
-          <w:lang w:val="bg-BG"/>
-        </w:rPr>
-        <w:t>за администриране</w:t>
-      </w:r>
-      <w:r>
-        <w:rPr>
-          <w:rFonts w:ascii="Times New Roman" w:hAnsi="Times New Roman" w:cs="Times New Roman"/>
-          <w:sz w:val="28"/>
-          <w:szCs w:val="28"/>
-          <w:lang w:val="bg-BG"/>
-        </w:rPr>
-        <w:t>,</w:t>
+        </w:rPr>
+        <w:t xml:space="preserve">IP </w:t>
       </w:r>
       <w:bookmarkStart w:id="0" w:name="_GoBack"/>
       <w:bookmarkEnd w:id="0"/>
@@ -328,7 +263,51 @@
           <w:szCs w:val="28"/>
           <w:lang w:val="bg-BG"/>
         </w:rPr>
-        <w:t xml:space="preserve"> и осъществяване</w:t>
+        <w:t xml:space="preserve">система за контрол на достъпа </w:t>
+      </w:r>
+      <w:r>
+        <w:rPr>
+          <w:rFonts w:ascii="Times New Roman" w:hAnsi="Times New Roman" w:cs="Times New Roman"/>
+          <w:sz w:val="28"/>
+          <w:szCs w:val="28"/>
+          <w:lang w:val="bg-BG"/>
+        </w:rPr>
+        <w:t xml:space="preserve">чрез </w:t>
+      </w:r>
+      <w:r>
+        <w:rPr>
+          <w:rFonts w:ascii="Times New Roman" w:hAnsi="Times New Roman" w:cs="Times New Roman"/>
+          <w:sz w:val="28"/>
+          <w:szCs w:val="28"/>
+        </w:rPr>
+        <w:t>RFID</w:t>
+      </w:r>
+      <w:r>
+        <w:rPr>
+          <w:rFonts w:ascii="Times New Roman" w:hAnsi="Times New Roman" w:cs="Times New Roman"/>
+          <w:sz w:val="28"/>
+          <w:szCs w:val="28"/>
+          <w:lang w:val="bg-BG"/>
+        </w:rPr>
+        <w:t xml:space="preserve"> базиран четец,</w:t>
+      </w:r>
+      <w:r>
+        <w:rPr>
+          <w:rFonts w:ascii="Times New Roman" w:hAnsi="Times New Roman" w:cs="Times New Roman"/>
+          <w:sz w:val="28"/>
+          <w:szCs w:val="28"/>
+          <w:lang w:val="bg-BG"/>
+        </w:rPr>
+        <w:t xml:space="preserve"> сървърна част </w:t>
+      </w:r>
+      <w:r>
+        <w:rPr>
+          <w:rFonts w:ascii="Times New Roman" w:hAnsi="Times New Roman" w:cs="Times New Roman"/>
+          <w:sz w:val="28"/>
+          <w:szCs w:val="28"/>
+          <w:lang w:val="bg-BG"/>
+        </w:rPr>
+        <w:t>за администриране и осъществяване</w:t>
       </w:r>
       <w:r>
         <w:rPr>
@@ -346,7 +325,16 @@
           <w:szCs w:val="28"/>
           <w:lang w:val="bg-BG"/>
         </w:rPr>
-        <w:t xml:space="preserve">идентификационния процес </w:t>
+        <w:t>идентификационен</w:t>
+      </w:r>
+      <w:r>
+        <w:rPr>
+          <w:rFonts w:ascii="Times New Roman" w:hAnsi="Times New Roman" w:cs="Times New Roman"/>
+          <w:sz w:val="28"/>
+          <w:szCs w:val="28"/>
+          <w:lang w:val="bg-BG"/>
+        </w:rPr>
+        <w:t xml:space="preserve"> процес </w:t>
       </w:r>
       <w:r>
         <w:rPr>
@@ -366,23 +354,21 @@
         </w:rPr>
         <w:t xml:space="preserve"> </w:t>
       </w:r>
-      <w:proofErr w:type="spellStart"/>
-      <w:r>
-        <w:rPr>
-          <w:rFonts w:ascii="Times New Roman" w:hAnsi="Times New Roman" w:cs="Times New Roman"/>
-          <w:sz w:val="28"/>
-          <w:szCs w:val="28"/>
-        </w:rPr>
-        <w:t>Wi-fi</w:t>
-      </w:r>
-      <w:proofErr w:type="spellEnd"/>
-      <w:r>
-        <w:rPr>
-          <w:rFonts w:ascii="Times New Roman" w:hAnsi="Times New Roman" w:cs="Times New Roman"/>
-          <w:sz w:val="28"/>
-          <w:szCs w:val="28"/>
-        </w:rPr>
-        <w:t xml:space="preserve"> </w:t>
+      <w:r>
+        <w:rPr>
+          <w:rFonts w:ascii="Times New Roman" w:hAnsi="Times New Roman" w:cs="Times New Roman"/>
+          <w:sz w:val="28"/>
+          <w:szCs w:val="28"/>
+        </w:rPr>
+        <w:t>Wi-F</w:t>
+      </w:r>
+      <w:r>
+        <w:rPr>
+          <w:rFonts w:ascii="Times New Roman" w:hAnsi="Times New Roman" w:cs="Times New Roman"/>
+          <w:sz w:val="28"/>
+          <w:szCs w:val="28"/>
+        </w:rPr>
+        <w:t xml:space="preserve">i </w:t>
       </w:r>
       <w:r>
         <w:rPr>
@@ -399,7 +385,7 @@
           <w:sz w:val="28"/>
           <w:szCs w:val="28"/>
         </w:rPr>
-        <w:t>.</w:t>
+        <w:t xml:space="preserve"> между четеца и сървъра.</w:t>
       </w:r>
     </w:p>
     <w:p>
@@ -442,7 +428,6 @@
           <w:rFonts w:ascii="Times New Roman" w:hAnsi="Times New Roman" w:cs="Times New Roman"/>
           <w:sz w:val="28"/>
           <w:szCs w:val="28"/>
-          <w:highlight w:val="yellow"/>
           <w:lang w:val="bg-BG"/>
         </w:rPr>
         <w:t>Изграждане на</w:t>
@@ -473,192 +458,47 @@
         </w:rPr>
         <w:t xml:space="preserve"> четец на базата на </w:t>
       </w:r>
-      <w:proofErr w:type="spellStart"/>
-      <w:r>
-        <w:rPr>
-          <w:rFonts w:ascii="Times New Roman" w:hAnsi="Times New Roman" w:cs="Times New Roman"/>
-          <w:sz w:val="28"/>
-          <w:szCs w:val="28"/>
-          <w:highlight w:val="yellow"/>
-        </w:rPr>
-        <w:t>Ардуино</w:t>
-      </w:r>
-      <w:proofErr w:type="spellEnd"/>
-      <w:r>
-        <w:rPr>
-          <w:rFonts w:ascii="Times New Roman" w:hAnsi="Times New Roman" w:cs="Times New Roman"/>
-          <w:sz w:val="28"/>
-          <w:szCs w:val="28"/>
-          <w:highlight w:val="yellow"/>
+      <w:r>
+        <w:rPr>
+          <w:rFonts w:ascii="Times New Roman" w:hAnsi="Times New Roman" w:cs="Times New Roman"/>
+          <w:sz w:val="28"/>
+          <w:szCs w:val="28"/>
+        </w:rPr>
+        <w:t>Ардуино борд (англ</w:t>
+      </w:r>
+      <w:r>
+        <w:rPr>
+          <w:rFonts w:ascii="Times New Roman" w:hAnsi="Times New Roman" w:cs="Times New Roman"/>
+          <w:sz w:val="28"/>
+          <w:szCs w:val="28"/>
+          <w:lang w:val="bg-BG"/>
+        </w:rPr>
+        <w:t>.</w:t>
+      </w:r>
+      <w:r>
+        <w:rPr>
+          <w:rFonts w:ascii="Times New Roman" w:hAnsi="Times New Roman" w:cs="Times New Roman"/>
+          <w:sz w:val="28"/>
+          <w:szCs w:val="28"/>
+        </w:rPr>
+        <w:t>: Arduino board)</w:t>
+      </w:r>
+      <w:r>
+        <w:rPr>
+          <w:rFonts w:ascii="Times New Roman" w:hAnsi="Times New Roman" w:cs="Times New Roman"/>
+          <w:sz w:val="28"/>
+          <w:szCs w:val="28"/>
         </w:rPr>
         <w:t xml:space="preserve"> </w:t>
       </w:r>
-      <w:proofErr w:type="spellStart"/>
-      <w:r>
-        <w:rPr>
-          <w:rFonts w:ascii="Times New Roman" w:hAnsi="Times New Roman" w:cs="Times New Roman"/>
-          <w:sz w:val="28"/>
-          <w:szCs w:val="28"/>
-          <w:highlight w:val="yellow"/>
-        </w:rPr>
-        <w:t>борд</w:t>
-      </w:r>
-      <w:proofErr w:type="spellEnd"/>
-      <w:r>
-        <w:rPr>
-          <w:rFonts w:ascii="Times New Roman" w:hAnsi="Times New Roman" w:cs="Times New Roman"/>
-          <w:sz w:val="28"/>
-          <w:szCs w:val="28"/>
-          <w:highlight w:val="yellow"/>
-        </w:rPr>
-        <w:t xml:space="preserve"> (</w:t>
-      </w:r>
-      <w:proofErr w:type="spellStart"/>
-      <w:r>
-        <w:rPr>
-          <w:rFonts w:ascii="Times New Roman" w:hAnsi="Times New Roman" w:cs="Times New Roman"/>
-          <w:sz w:val="28"/>
-          <w:szCs w:val="28"/>
-          <w:highlight w:val="yellow"/>
-        </w:rPr>
-        <w:t>англ</w:t>
-      </w:r>
-      <w:proofErr w:type="spellEnd"/>
-      <w:r>
-        <w:rPr>
-          <w:rFonts w:ascii="Times New Roman" w:hAnsi="Times New Roman" w:cs="Times New Roman"/>
-          <w:sz w:val="28"/>
-          <w:szCs w:val="28"/>
-          <w:highlight w:val="yellow"/>
-        </w:rPr>
-        <w:t>: Arduino board)</w:t>
-      </w:r>
-      <w:r>
-        <w:rPr>
-          <w:rFonts w:ascii="Times New Roman" w:hAnsi="Times New Roman" w:cs="Times New Roman"/>
-          <w:sz w:val="28"/>
-          <w:szCs w:val="28"/>
-        </w:rPr>
-        <w:t xml:space="preserve"> </w:t>
-      </w:r>
-      <w:proofErr w:type="spellStart"/>
-      <w:r>
-        <w:rPr>
-          <w:rFonts w:ascii="Times New Roman" w:hAnsi="Times New Roman" w:cs="Times New Roman"/>
-          <w:sz w:val="28"/>
-          <w:szCs w:val="28"/>
-        </w:rPr>
-        <w:t>за</w:t>
-      </w:r>
-      <w:proofErr w:type="spellEnd"/>
-      <w:r>
-        <w:rPr>
-          <w:rFonts w:ascii="Times New Roman" w:hAnsi="Times New Roman" w:cs="Times New Roman"/>
-          <w:sz w:val="28"/>
-          <w:szCs w:val="28"/>
-        </w:rPr>
-        <w:t xml:space="preserve"> </w:t>
-      </w:r>
-      <w:proofErr w:type="spellStart"/>
-      <w:r>
-        <w:rPr>
-          <w:rFonts w:ascii="Times New Roman" w:hAnsi="Times New Roman" w:cs="Times New Roman"/>
-          <w:sz w:val="28"/>
-          <w:szCs w:val="28"/>
-        </w:rPr>
-        <w:t>разчитане</w:t>
-      </w:r>
-      <w:proofErr w:type="spellEnd"/>
-      <w:r>
-        <w:rPr>
-          <w:rFonts w:ascii="Times New Roman" w:hAnsi="Times New Roman" w:cs="Times New Roman"/>
-          <w:sz w:val="28"/>
-          <w:szCs w:val="28"/>
-        </w:rPr>
-        <w:t xml:space="preserve"> </w:t>
-      </w:r>
-      <w:proofErr w:type="spellStart"/>
-      <w:r>
-        <w:rPr>
-          <w:rFonts w:ascii="Times New Roman" w:hAnsi="Times New Roman" w:cs="Times New Roman"/>
-          <w:sz w:val="28"/>
-          <w:szCs w:val="28"/>
-        </w:rPr>
-        <w:t>на</w:t>
-      </w:r>
-      <w:proofErr w:type="spellEnd"/>
-      <w:r>
-        <w:rPr>
-          <w:rFonts w:ascii="Times New Roman" w:hAnsi="Times New Roman" w:cs="Times New Roman"/>
-          <w:sz w:val="28"/>
-          <w:szCs w:val="28"/>
-        </w:rPr>
-        <w:t xml:space="preserve"> </w:t>
-      </w:r>
-      <w:proofErr w:type="spellStart"/>
-      <w:r>
-        <w:rPr>
-          <w:rFonts w:ascii="Times New Roman" w:hAnsi="Times New Roman" w:cs="Times New Roman"/>
-          <w:sz w:val="28"/>
-          <w:szCs w:val="28"/>
-        </w:rPr>
-        <w:t>данни</w:t>
-      </w:r>
-      <w:proofErr w:type="spellEnd"/>
-      <w:r>
-        <w:rPr>
-          <w:rFonts w:ascii="Times New Roman" w:hAnsi="Times New Roman" w:cs="Times New Roman"/>
-          <w:sz w:val="28"/>
-          <w:szCs w:val="28"/>
-        </w:rPr>
-        <w:t xml:space="preserve"> </w:t>
-      </w:r>
-      <w:proofErr w:type="spellStart"/>
-      <w:r>
-        <w:rPr>
-          <w:rFonts w:ascii="Times New Roman" w:hAnsi="Times New Roman" w:cs="Times New Roman"/>
-          <w:sz w:val="28"/>
-          <w:szCs w:val="28"/>
-        </w:rPr>
-        <w:t>от</w:t>
-      </w:r>
-      <w:proofErr w:type="spellEnd"/>
-      <w:r>
-        <w:rPr>
-          <w:rFonts w:ascii="Times New Roman" w:hAnsi="Times New Roman" w:cs="Times New Roman"/>
-          <w:sz w:val="28"/>
-          <w:szCs w:val="28"/>
-        </w:rPr>
-        <w:t xml:space="preserve"> </w:t>
-      </w:r>
-      <w:proofErr w:type="spellStart"/>
-      <w:r>
-        <w:rPr>
-          <w:rFonts w:ascii="Times New Roman" w:hAnsi="Times New Roman" w:cs="Times New Roman"/>
-          <w:sz w:val="28"/>
-          <w:szCs w:val="28"/>
-        </w:rPr>
-        <w:t>пасфивен</w:t>
-      </w:r>
-      <w:proofErr w:type="spellEnd"/>
-      <w:r>
-        <w:rPr>
-          <w:rFonts w:ascii="Times New Roman" w:hAnsi="Times New Roman" w:cs="Times New Roman"/>
-          <w:sz w:val="28"/>
-          <w:szCs w:val="28"/>
-        </w:rPr>
-        <w:t xml:space="preserve"> RFID </w:t>
-      </w:r>
-      <w:proofErr w:type="spellStart"/>
-      <w:r>
-        <w:rPr>
-          <w:rFonts w:ascii="Times New Roman" w:hAnsi="Times New Roman" w:cs="Times New Roman"/>
-          <w:sz w:val="28"/>
-          <w:szCs w:val="28"/>
-        </w:rPr>
-        <w:t>идентификатор</w:t>
-      </w:r>
-      <w:proofErr w:type="spellEnd"/>
+      <w:r>
+        <w:rPr>
+          <w:rFonts w:ascii="Times New Roman" w:hAnsi="Times New Roman" w:cs="Times New Roman"/>
+          <w:sz w:val="28"/>
+          <w:szCs w:val="28"/>
+        </w:rPr>
+        <w:t>за разчитане на данни от пасфивен RFID идентификатор</w:t>
+      </w:r>
     </w:p>
     <w:p>
       <w:pPr>
@@ -1025,7 +865,15 @@
           <w:sz w:val="28"/>
           <w:szCs w:val="28"/>
         </w:rPr>
-        <w:t xml:space="preserve">fi </w:t>
+        <w:t>F</w:t>
+      </w:r>
+      <w:r>
+        <w:rPr>
+          <w:rFonts w:ascii="Times New Roman" w:hAnsi="Times New Roman" w:cs="Times New Roman"/>
+          <w:sz w:val="28"/>
+          <w:szCs w:val="28"/>
+        </w:rPr>
+        <w:t xml:space="preserve">i </w:t>
       </w:r>
       <w:r>
         <w:rPr>
@@ -1066,7 +914,7 @@
 </file>
 
 <file path=word/numbering.xml><?xml version="1.0" encoding="utf-8"?>
-<w:numbering xmlns:wpc="http://schemas.microsoft.com/office/word/2010/wordprocessingCanvas" xmlns:cx="http://schemas.microsoft.com/office/drawing/2014/chartex" xmlns:mc="http://schemas.openxmlformats.org/markup-compatibility/2006" xmlns:o="urn:schemas-microsoft-com:office:office" xmlns:r="http://schemas.openxmlformats.org/officeDocument/2006/relationships" xmlns:m="http://schemas.openxmlformats.org/officeDocument/2006/math" xmlns:v="urn:schemas-microsoft-com:vml" xmlns:wp14="http://schemas.microsoft.com/office/word/2010/wordprocessingDrawing" xmlns:wp="http://schemas.openxmlformats.org/drawingml/2006/wordprocessingDrawing" xmlns:w10="urn:schemas-microsoft-com:office:word" xmlns:w="http://schemas.openxmlformats.org/wordprocessingml/2006/main" xmlns:w14="http://schemas.microsoft.com/office/word/2010/wordml" xmlns:w15="http://schemas.microsoft.com/office/word/2012/wordml" xmlns:w16se="http://schemas.microsoft.com/office/word/2015/wordml/symex" xmlns:wpg="http://schemas.microsoft.com/office/word/2010/wordprocessingGroup" xmlns:wpi="http://schemas.microsoft.com/office/word/2010/wordprocessingInk" xmlns:wne="http://schemas.microsoft.com/office/word/2006/wordml" xmlns:wps="http://schemas.microsoft.com/office/word/2010/wordprocessingShape" mc:Ignorable="w14 w15 w16se wp14">
+<w:numbering xmlns:wpc="http://schemas.microsoft.com/office/word/2010/wordprocessingCanvas" xmlns:cx="http://schemas.microsoft.com/office/drawing/2014/chartex" xmlns:cx1="http://schemas.microsoft.com/office/drawing/2015/9/8/chartex" xmlns:mc="http://schemas.openxmlformats.org/markup-compatibility/2006" xmlns:o="urn:schemas-microsoft-com:office:office" xmlns:r="http://schemas.openxmlformats.org/officeDocument/2006/relationships" xmlns:m="http://schemas.openxmlformats.org/officeDocument/2006/math" xmlns:v="urn:schemas-microsoft-com:vml" xmlns:wp14="http://schemas.microsoft.com/office/word/2010/wordprocessingDrawing" xmlns:wp="http://schemas.openxmlformats.org/drawingml/2006/wordprocessingDrawing" xmlns:w10="urn:schemas-microsoft-com:office:word" xmlns:w="http://schemas.openxmlformats.org/wordprocessingml/2006/main" xmlns:w14="http://schemas.microsoft.com/office/word/2010/wordml" xmlns:w15="http://schemas.microsoft.com/office/word/2012/wordml" xmlns:w16se="http://schemas.microsoft.com/office/word/2015/wordml/symex" xmlns:wpg="http://schemas.microsoft.com/office/word/2010/wordprocessingGroup" xmlns:wpi="http://schemas.microsoft.com/office/word/2010/wordprocessingInk" xmlns:wne="http://schemas.microsoft.com/office/word/2006/wordml" xmlns:wps="http://schemas.microsoft.com/office/word/2010/wordprocessingShape" mc:Ignorable="w14 w15 w16se wp14">
   <w:abstractNum w:abstractNumId="0" w15:restartNumberingAfterBreak="0">
     <w:nsid w:val="32E0036E"/>
     <w:multiLevelType w:val="multilevel"/>

</xml_diff>

<commit_message>
combined text of the dipl. work added
</commit_message>
<xml_diff>
--- a/src/Doc/0.introduction.docx
+++ b/src/Doc/0.introduction.docx
@@ -28,15 +28,167 @@
     <w:p>
       <w:pPr>
         <w:spacing w:line="240" w:lineRule="auto"/>
-        <w:jc w:val="center"/>
-        <w:rPr>
-          <w:rFonts w:ascii="Times New Roman" w:hAnsi="Times New Roman" w:cs="Times New Roman"/>
-          <w:b/>
-          <w:sz w:val="28"/>
-          <w:szCs w:val="28"/>
-          <w:lang w:val="bg-BG"/>
-        </w:rPr>
-      </w:pPr>
+        <w:rPr>
+          <w:rFonts w:ascii="Times New Roman" w:hAnsi="Times New Roman" w:cs="Times New Roman"/>
+          <w:sz w:val="28"/>
+          <w:szCs w:val="28"/>
+          <w:lang w:val="bg-BG"/>
+        </w:rPr>
+      </w:pPr>
+      <w:r>
+        <w:rPr>
+          <w:rFonts w:ascii="Times New Roman" w:hAnsi="Times New Roman" w:cs="Times New Roman"/>
+          <w:sz w:val="28"/>
+          <w:szCs w:val="28"/>
+          <w:lang w:val="bg-BG"/>
+        </w:rPr>
+        <w:t xml:space="preserve">Системите за контрол </w:t>
+      </w:r>
+      <w:r>
+        <w:rPr>
+          <w:rFonts w:ascii="Times New Roman" w:hAnsi="Times New Roman" w:cs="Times New Roman"/>
+          <w:sz w:val="28"/>
+          <w:szCs w:val="28"/>
+          <w:lang w:val="bg-BG"/>
+        </w:rPr>
+        <w:t>са неделима част от инфраструктурата на почти всяка бизнес сграда в днешно време</w:t>
+      </w:r>
+      <w:r>
+        <w:rPr>
+          <w:rFonts w:ascii="Times New Roman" w:hAnsi="Times New Roman" w:cs="Times New Roman"/>
+          <w:sz w:val="28"/>
+          <w:szCs w:val="28"/>
+          <w:lang w:val="bg-BG"/>
+        </w:rPr>
+        <w:t>. Те се делят на няколко категории според вида</w:t>
+      </w:r>
+      <w:r>
+        <w:rPr>
+          <w:rFonts w:ascii="Times New Roman" w:hAnsi="Times New Roman" w:cs="Times New Roman"/>
+          <w:sz w:val="28"/>
+          <w:szCs w:val="28"/>
+          <w:lang w:val="bg-BG"/>
+        </w:rPr>
+        <w:t xml:space="preserve"> </w:t>
+      </w:r>
+      <w:r>
+        <w:rPr>
+          <w:rFonts w:ascii="Times New Roman" w:hAnsi="Times New Roman" w:cs="Times New Roman"/>
+          <w:sz w:val="28"/>
+          <w:szCs w:val="28"/>
+          <w:lang w:val="bg-BG"/>
+        </w:rPr>
+        <w:t>на</w:t>
+      </w:r>
+      <w:r>
+        <w:rPr>
+          <w:rFonts w:ascii="Times New Roman" w:hAnsi="Times New Roman" w:cs="Times New Roman"/>
+          <w:sz w:val="28"/>
+          <w:szCs w:val="28"/>
+          <w:lang w:val="bg-BG"/>
+        </w:rPr>
+        <w:t xml:space="preserve"> данните нужни за осъществяване на контрола на достъп и според </w:t>
+      </w:r>
+      <w:r>
+        <w:rPr>
+          <w:rFonts w:ascii="Times New Roman" w:hAnsi="Times New Roman" w:cs="Times New Roman"/>
+          <w:sz w:val="28"/>
+          <w:szCs w:val="28"/>
+          <w:lang w:val="bg-BG"/>
+        </w:rPr>
+        <w:t>инфраструктурната</w:t>
+      </w:r>
+      <w:r>
+        <w:rPr>
+          <w:rFonts w:ascii="Times New Roman" w:hAnsi="Times New Roman" w:cs="Times New Roman"/>
+          <w:sz w:val="28"/>
+          <w:szCs w:val="28"/>
+          <w:lang w:val="bg-BG"/>
+        </w:rPr>
+        <w:t xml:space="preserve"> им </w:t>
+      </w:r>
+      <w:r>
+        <w:rPr>
+          <w:rFonts w:ascii="Times New Roman" w:hAnsi="Times New Roman" w:cs="Times New Roman"/>
+          <w:sz w:val="28"/>
+          <w:szCs w:val="28"/>
+          <w:lang w:val="bg-BG"/>
+        </w:rPr>
+        <w:t>реализация</w:t>
+      </w:r>
+      <w:r>
+        <w:rPr>
+          <w:rFonts w:ascii="Times New Roman" w:hAnsi="Times New Roman" w:cs="Times New Roman"/>
+          <w:sz w:val="28"/>
+          <w:szCs w:val="28"/>
+          <w:lang w:val="bg-BG"/>
+        </w:rPr>
+        <w:t>.</w:t>
+      </w:r>
+      <w:r>
+        <w:rPr>
+          <w:rFonts w:ascii="Times New Roman" w:hAnsi="Times New Roman" w:cs="Times New Roman"/>
+          <w:sz w:val="28"/>
+          <w:szCs w:val="28"/>
+          <w:lang w:val="bg-BG"/>
+        </w:rPr>
+        <w:t xml:space="preserve"> С напредването на</w:t>
+      </w:r>
+      <w:r>
+        <w:rPr>
+          <w:rFonts w:ascii="Times New Roman" w:hAnsi="Times New Roman" w:cs="Times New Roman"/>
+          <w:sz w:val="28"/>
+          <w:szCs w:val="28"/>
+          <w:lang w:val="bg-BG"/>
+        </w:rPr>
+        <w:t xml:space="preserve"> компютърните и мрежови</w:t>
+      </w:r>
+      <w:r>
+        <w:rPr>
+          <w:rFonts w:ascii="Times New Roman" w:hAnsi="Times New Roman" w:cs="Times New Roman"/>
+          <w:sz w:val="28"/>
+          <w:szCs w:val="28"/>
+          <w:lang w:val="bg-BG"/>
+        </w:rPr>
+        <w:t xml:space="preserve"> технологии се появяват и така наречените </w:t>
+      </w:r>
+      <w:r>
+        <w:rPr>
+          <w:rFonts w:ascii="Times New Roman" w:hAnsi="Times New Roman" w:cs="Times New Roman"/>
+          <w:sz w:val="28"/>
+          <w:szCs w:val="28"/>
+        </w:rPr>
+        <w:t xml:space="preserve">IP </w:t>
+      </w:r>
+      <w:r>
+        <w:rPr>
+          <w:rFonts w:ascii="Times New Roman" w:hAnsi="Times New Roman" w:cs="Times New Roman"/>
+          <w:sz w:val="28"/>
+          <w:szCs w:val="28"/>
+          <w:lang w:val="bg-BG"/>
+        </w:rPr>
+        <w:t>базирани</w:t>
+      </w:r>
+      <w:r>
+        <w:rPr>
+          <w:rFonts w:ascii="Times New Roman" w:hAnsi="Times New Roman" w:cs="Times New Roman"/>
+          <w:sz w:val="28"/>
+          <w:szCs w:val="28"/>
+          <w:lang w:val="bg-BG"/>
+        </w:rPr>
+        <w:t xml:space="preserve"> систем</w:t>
+      </w:r>
+      <w:r>
+        <w:rPr>
+          <w:rFonts w:ascii="Times New Roman" w:hAnsi="Times New Roman" w:cs="Times New Roman"/>
+          <w:sz w:val="28"/>
+          <w:szCs w:val="28"/>
+          <w:lang w:val="bg-BG"/>
+        </w:rPr>
+        <w:t>и. Отношението към тях остава консервативно основно заради по – сложната начална конфигурация и по – високата цена.</w:t>
+      </w:r>
+      <w:bookmarkStart w:id="0" w:name="_GoBack"/>
+      <w:bookmarkEnd w:id="0"/>
     </w:p>
     <w:p>
       <w:pPr>
@@ -45,35 +197,34 @@
           <w:rFonts w:ascii="Times New Roman" w:hAnsi="Times New Roman" w:cs="Times New Roman"/>
           <w:sz w:val="28"/>
           <w:szCs w:val="28"/>
-          <w:lang w:val="bg-BG"/>
-        </w:rPr>
-      </w:pPr>
-      <w:r>
-        <w:rPr>
-          <w:rFonts w:ascii="Times New Roman" w:hAnsi="Times New Roman" w:cs="Times New Roman"/>
-          <w:sz w:val="28"/>
-          <w:szCs w:val="28"/>
-          <w:lang w:val="bg-BG"/>
-        </w:rPr>
-        <w:t xml:space="preserve">Системите за контрол </w:t>
-      </w:r>
-      <w:r>
-        <w:rPr>
-          <w:rFonts w:ascii="Times New Roman" w:hAnsi="Times New Roman" w:cs="Times New Roman"/>
-          <w:sz w:val="28"/>
-          <w:szCs w:val="28"/>
-          <w:lang w:val="bg-BG"/>
-        </w:rPr>
-        <w:t>са неделима част от инфраструктурата на почти всяка бизнес сграда в днешно време</w:t>
-      </w:r>
-      <w:r>
-        <w:rPr>
-          <w:rFonts w:ascii="Times New Roman" w:hAnsi="Times New Roman" w:cs="Times New Roman"/>
-          <w:sz w:val="28"/>
-          <w:szCs w:val="28"/>
-          <w:lang w:val="bg-BG"/>
-        </w:rPr>
-        <w:t>. Те се делят на няколко категории според вида</w:t>
+        </w:rPr>
+      </w:pPr>
+      <w:r>
+        <w:rPr>
+          <w:rFonts w:ascii="Times New Roman" w:hAnsi="Times New Roman" w:cs="Times New Roman"/>
+          <w:sz w:val="28"/>
+          <w:szCs w:val="28"/>
+          <w:lang w:val="bg-BG"/>
+        </w:rPr>
+        <w:t xml:space="preserve">Целта на настоящата дипломната работа е </w:t>
+      </w:r>
+      <w:r>
+        <w:rPr>
+          <w:rFonts w:ascii="Times New Roman" w:hAnsi="Times New Roman" w:cs="Times New Roman"/>
+          <w:sz w:val="28"/>
+          <w:szCs w:val="28"/>
+          <w:lang w:val="bg-BG"/>
+        </w:rPr>
+        <w:t xml:space="preserve">реализация на </w:t>
+      </w:r>
+      <w:r>
+        <w:rPr>
+          <w:rFonts w:ascii="Times New Roman" w:hAnsi="Times New Roman" w:cs="Times New Roman"/>
+          <w:sz w:val="28"/>
+          <w:szCs w:val="28"/>
+          <w:lang w:val="bg-BG"/>
+        </w:rPr>
+        <w:t>централизирана</w:t>
       </w:r>
       <w:r>
         <w:rPr>
@@ -89,173 +240,9 @@
           <w:rFonts w:ascii="Times New Roman" w:hAnsi="Times New Roman" w:cs="Times New Roman"/>
           <w:sz w:val="28"/>
           <w:szCs w:val="28"/>
-          <w:lang w:val="bg-BG"/>
-        </w:rPr>
-        <w:t>на</w:t>
-      </w:r>
-      <w:r>
-        <w:rPr>
-          <w:rFonts w:ascii="Times New Roman" w:hAnsi="Times New Roman" w:cs="Times New Roman"/>
-          <w:sz w:val="28"/>
-          <w:szCs w:val="28"/>
-          <w:lang w:val="bg-BG"/>
-        </w:rPr>
-        <w:t xml:space="preserve"> данните нужни за осъществяване на контрола на достъп и според </w:t>
-      </w:r>
-      <w:r>
-        <w:rPr>
-          <w:rFonts w:ascii="Times New Roman" w:hAnsi="Times New Roman" w:cs="Times New Roman"/>
-          <w:sz w:val="28"/>
-          <w:szCs w:val="28"/>
-          <w:lang w:val="bg-BG"/>
-        </w:rPr>
-        <w:t>инфраструктурната</w:t>
-      </w:r>
-      <w:r>
-        <w:rPr>
-          <w:rFonts w:ascii="Times New Roman" w:hAnsi="Times New Roman" w:cs="Times New Roman"/>
-          <w:sz w:val="28"/>
-          <w:szCs w:val="28"/>
-          <w:lang w:val="bg-BG"/>
-        </w:rPr>
-        <w:t xml:space="preserve"> им </w:t>
-      </w:r>
-      <w:r>
-        <w:rPr>
-          <w:rFonts w:ascii="Times New Roman" w:hAnsi="Times New Roman" w:cs="Times New Roman"/>
-          <w:sz w:val="28"/>
-          <w:szCs w:val="28"/>
-          <w:lang w:val="bg-BG"/>
-        </w:rPr>
-        <w:t>реализация</w:t>
-      </w:r>
-      <w:r>
-        <w:rPr>
-          <w:rFonts w:ascii="Times New Roman" w:hAnsi="Times New Roman" w:cs="Times New Roman"/>
-          <w:sz w:val="28"/>
-          <w:szCs w:val="28"/>
-          <w:lang w:val="bg-BG"/>
-        </w:rPr>
-        <w:t>.</w:t>
-      </w:r>
-      <w:r>
-        <w:rPr>
-          <w:rFonts w:ascii="Times New Roman" w:hAnsi="Times New Roman" w:cs="Times New Roman"/>
-          <w:sz w:val="28"/>
-          <w:szCs w:val="28"/>
-          <w:lang w:val="bg-BG"/>
-        </w:rPr>
-        <w:t xml:space="preserve"> С напредването на</w:t>
-      </w:r>
-      <w:r>
-        <w:rPr>
-          <w:rFonts w:ascii="Times New Roman" w:hAnsi="Times New Roman" w:cs="Times New Roman"/>
-          <w:sz w:val="28"/>
-          <w:szCs w:val="28"/>
-          <w:lang w:val="bg-BG"/>
-        </w:rPr>
-        <w:t xml:space="preserve"> компютърните и мрежови</w:t>
-      </w:r>
-      <w:r>
-        <w:rPr>
-          <w:rFonts w:ascii="Times New Roman" w:hAnsi="Times New Roman" w:cs="Times New Roman"/>
-          <w:sz w:val="28"/>
-          <w:szCs w:val="28"/>
-          <w:lang w:val="bg-BG"/>
-        </w:rPr>
-        <w:t xml:space="preserve"> технологии се появяват и така наречените </w:t>
-      </w:r>
-      <w:r>
-        <w:rPr>
-          <w:rFonts w:ascii="Times New Roman" w:hAnsi="Times New Roman" w:cs="Times New Roman"/>
-          <w:sz w:val="28"/>
-          <w:szCs w:val="28"/>
         </w:rPr>
         <w:t xml:space="preserve">IP </w:t>
       </w:r>
-      <w:r>
-        <w:rPr>
-          <w:rFonts w:ascii="Times New Roman" w:hAnsi="Times New Roman" w:cs="Times New Roman"/>
-          <w:sz w:val="28"/>
-          <w:szCs w:val="28"/>
-          <w:lang w:val="bg-BG"/>
-        </w:rPr>
-        <w:t>базирани</w:t>
-      </w:r>
-      <w:r>
-        <w:rPr>
-          <w:rFonts w:ascii="Times New Roman" w:hAnsi="Times New Roman" w:cs="Times New Roman"/>
-          <w:sz w:val="28"/>
-          <w:szCs w:val="28"/>
-          <w:lang w:val="bg-BG"/>
-        </w:rPr>
-        <w:t xml:space="preserve"> систем</w:t>
-      </w:r>
-      <w:r>
-        <w:rPr>
-          <w:rFonts w:ascii="Times New Roman" w:hAnsi="Times New Roman" w:cs="Times New Roman"/>
-          <w:sz w:val="28"/>
-          <w:szCs w:val="28"/>
-          <w:lang w:val="bg-BG"/>
-        </w:rPr>
-        <w:t>и. Отношението към тях остава консервативно основно заради по – сложната начална конфигурация и по – високата цена.</w:t>
-      </w:r>
-    </w:p>
-    <w:p>
-      <w:pPr>
-        <w:spacing w:line="240" w:lineRule="auto"/>
-        <w:rPr>
-          <w:rFonts w:ascii="Times New Roman" w:hAnsi="Times New Roman" w:cs="Times New Roman"/>
-          <w:sz w:val="28"/>
-          <w:szCs w:val="28"/>
-        </w:rPr>
-      </w:pPr>
-      <w:r>
-        <w:rPr>
-          <w:rFonts w:ascii="Times New Roman" w:hAnsi="Times New Roman" w:cs="Times New Roman"/>
-          <w:sz w:val="28"/>
-          <w:szCs w:val="28"/>
-          <w:lang w:val="bg-BG"/>
-        </w:rPr>
-        <w:t xml:space="preserve">Целта на настоящата дипломната работа е </w:t>
-      </w:r>
-      <w:r>
-        <w:rPr>
-          <w:rFonts w:ascii="Times New Roman" w:hAnsi="Times New Roman" w:cs="Times New Roman"/>
-          <w:sz w:val="28"/>
-          <w:szCs w:val="28"/>
-          <w:lang w:val="bg-BG"/>
-        </w:rPr>
-        <w:t xml:space="preserve">реализация на </w:t>
-      </w:r>
-      <w:r>
-        <w:rPr>
-          <w:rFonts w:ascii="Times New Roman" w:hAnsi="Times New Roman" w:cs="Times New Roman"/>
-          <w:sz w:val="28"/>
-          <w:szCs w:val="28"/>
-          <w:lang w:val="bg-BG"/>
-        </w:rPr>
-        <w:t>централизирана</w:t>
-      </w:r>
-      <w:r>
-        <w:rPr>
-          <w:rFonts w:ascii="Times New Roman" w:hAnsi="Times New Roman" w:cs="Times New Roman"/>
-          <w:sz w:val="28"/>
-          <w:szCs w:val="28"/>
-          <w:lang w:val="bg-BG"/>
-        </w:rPr>
-        <w:t xml:space="preserve"> </w:t>
-      </w:r>
-      <w:r>
-        <w:rPr>
-          <w:rFonts w:ascii="Times New Roman" w:hAnsi="Times New Roman" w:cs="Times New Roman"/>
-          <w:sz w:val="28"/>
-          <w:szCs w:val="28"/>
-        </w:rPr>
-        <w:t xml:space="preserve">IP </w:t>
-      </w:r>
-      <w:bookmarkStart w:id="0" w:name="_GoBack"/>
-      <w:bookmarkEnd w:id="0"/>
       <w:r>
         <w:rPr>
           <w:rFonts w:ascii="Times New Roman" w:hAnsi="Times New Roman" w:cs="Times New Roman"/>

</xml_diff>